<commit_message>
updated Analytics notebook for RWI and Geospatial Internship Application
</commit_message>
<xml_diff>
--- a/DiCRA Plaform/docs/dpg-criteria/Criteria6 -Mechanism for Extracting Data.docx
+++ b/DiCRA Plaform/docs/dpg-criteria/Criteria6 -Mechanism for Extracting Data.docx
@@ -98,19 +98,72 @@
     <w:p>
       <w:pPr>
         <w:pStyle w:val="NormalWeb"/>
+        <w:numPr>
+          <w:ilvl w:val="0"/>
+          <w:numId w:val="3"/>
+        </w:numPr>
         <w:spacing w:before="0" w:beforeAutospacing="0" w:after="0" w:afterAutospacing="0"/>
         <w:jc w:val="both"/>
         <w:textAlignment w:val="baseline"/>
         <w:rPr>
-          <w:color w:val="C9D1D9"/>
+          <w:color w:val="000000" w:themeColor="text1"/>
+          <w:shd w:val="clear" w:color="auto" w:fill="FFFFFF"/>
         </w:rPr>
       </w:pPr>
       <w:r>
         <w:rPr>
-          <w:color w:val="212529"/>
+          <w:color w:val="000000" w:themeColor="text1"/>
           <w:shd w:val="clear" w:color="auto" w:fill="FFFFFF"/>
         </w:rPr>
-        <w:t>The website allows the users to download in geospatial data formats any open data layer that is being visualized in the platform. The website also uses Google analytics to collect metrics related to the user’s date and time of visiting the website, duration, browser, country, device used, etc. This data is available to the admins of the DiCRA platform at detailed level and the aggregated information like the total number of visitors, countries from which users are visiting, total number of data downloads will be made available for viewing to the public on the website.  </w:t>
+        <w:t xml:space="preserve">The website allows the users to download in geospatial data formats any open data layer that is being visualized in the platform. </w:t>
+      </w:r>
+      <w:r>
+        <w:rPr>
+          <w:color w:val="000000" w:themeColor="text1"/>
+          <w:shd w:val="clear" w:color="auto" w:fill="FFFFFF"/>
+        </w:rPr>
+        <w:t>Open APIs? Formats? Interoperable?</w:t>
+      </w:r>
+      <w:r>
+        <w:rPr>
+          <w:color w:val="000000" w:themeColor="text1"/>
+          <w:shd w:val="clear" w:color="auto" w:fill="FFFFFF"/>
+        </w:rPr>
+        <w:t xml:space="preserve"> Metadata</w:t>
+      </w:r>
+    </w:p>
+    <w:p>
+      <w:pPr>
+        <w:pStyle w:val="NormalWeb"/>
+        <w:spacing w:before="0" w:beforeAutospacing="0" w:after="0" w:afterAutospacing="0"/>
+        <w:jc w:val="both"/>
+        <w:textAlignment w:val="baseline"/>
+        <w:rPr>
+          <w:color w:val="000000" w:themeColor="text1"/>
+          <w:shd w:val="clear" w:color="auto" w:fill="FFFFFF"/>
+        </w:rPr>
+      </w:pPr>
+    </w:p>
+    <w:p>
+      <w:pPr>
+        <w:pStyle w:val="NormalWeb"/>
+        <w:numPr>
+          <w:ilvl w:val="0"/>
+          <w:numId w:val="3"/>
+        </w:numPr>
+        <w:spacing w:before="0" w:beforeAutospacing="0" w:after="0" w:afterAutospacing="0"/>
+        <w:jc w:val="both"/>
+        <w:textAlignment w:val="baseline"/>
+        <w:rPr>
+          <w:color w:val="000000" w:themeColor="text1"/>
+        </w:rPr>
+      </w:pPr>
+      <w:r>
+        <w:rPr>
+          <w:color w:val="000000" w:themeColor="text1"/>
+          <w:shd w:val="clear" w:color="auto" w:fill="FFFFFF"/>
+        </w:rPr>
+        <w:t>The website also uses Google analytics to collect metrics related to the user’s date and time of visiting the website, duration, browser, country, device used, etc. This data is available to the admins of the DiCRA platform at detailed level and the aggregated information like the total number of visitors, countries from which users are visiting, total number of data downloads will be made available for viewing to the public on the website.  </w:t>
       </w:r>
     </w:p>
     <w:p>
@@ -261,6 +314,232 @@
 <file path=word/numbering.xml><?xml version="1.0" encoding="utf-8"?>
 <w:numbering xmlns:wpc="http://schemas.microsoft.com/office/word/2010/wordprocessingCanvas" xmlns:cx="http://schemas.microsoft.com/office/drawing/2014/chartex" xmlns:cx1="http://schemas.microsoft.com/office/drawing/2015/9/8/chartex" xmlns:cx2="http://schemas.microsoft.com/office/drawing/2015/10/21/chartex" xmlns:cx3="http://schemas.microsoft.com/office/drawing/2016/5/9/chartex" xmlns:cx4="http://schemas.microsoft.com/office/drawing/2016/5/10/chartex" xmlns:cx5="http://schemas.microsoft.com/office/drawing/2016/5/11/chartex" xmlns:cx6="http://schemas.microsoft.com/office/drawing/2016/5/12/chartex" xmlns:cx7="http://schemas.microsoft.com/office/drawing/2016/5/13/chartex" xmlns:cx8="http://schemas.microsoft.com/office/drawing/2016/5/14/chartex" xmlns:mc="http://schemas.openxmlformats.org/markup-compatibility/2006" xmlns:aink="http://schemas.microsoft.com/office/drawing/2016/ink" xmlns:am3d="http://schemas.microsoft.com/office/drawing/2017/model3d" xmlns:o="urn:schemas-microsoft-com:office:office" xmlns:r="http://schemas.openxmlformats.org/officeDocument/2006/relationships" xmlns:m="http://schemas.openxmlformats.org/officeDocument/2006/math" xmlns:v="urn:schemas-microsoft-com:vml" xmlns:wp14="http://schemas.microsoft.com/office/word/2010/wordprocessingDrawing" xmlns:wp="http://schemas.openxmlformats.org/drawingml/2006/wordprocessingDrawing" xmlns:w10="urn:schemas-microsoft-com:office:word" xmlns:w="http://schemas.openxmlformats.org/wordprocessingml/2006/main" xmlns:w14="http://schemas.microsoft.com/office/word/2010/wordml" xmlns:w15="http://schemas.microsoft.com/office/word/2012/wordml" xmlns:w16cex="http://schemas.microsoft.com/office/word/2018/wordml/cex" xmlns:w16cid="http://schemas.microsoft.com/office/word/2016/wordml/cid" xmlns:w16="http://schemas.microsoft.com/office/word/2018/wordml" xmlns:w16sdtdh="http://schemas.microsoft.com/office/word/2020/wordml/sdtdatahash" xmlns:w16se="http://schemas.microsoft.com/office/word/2015/wordml/symex" xmlns:wpg="http://schemas.microsoft.com/office/word/2010/wordprocessingGroup" xmlns:wpi="http://schemas.microsoft.com/office/word/2010/wordprocessingInk" xmlns:wne="http://schemas.microsoft.com/office/word/2006/wordml" xmlns:wps="http://schemas.microsoft.com/office/word/2010/wordprocessingShape" mc:Ignorable="w14 w15 w16se w16cid w16 w16cex w16sdtdh wp14">
   <w:abstractNum w:abstractNumId="0" w15:restartNumberingAfterBreak="0">
+    <w:nsid w:val="1C575DAE"/>
+    <w:multiLevelType w:val="hybridMultilevel"/>
+    <w:tmpl w:val="633C9376"/>
+    <w:lvl w:ilvl="0" w:tplc="08090001">
+      <w:start w:val="1"/>
+      <w:numFmt w:val="bullet"/>
+      <w:lvlText w:val=""/>
+      <w:lvlJc w:val="left"/>
+      <w:pPr>
+        <w:ind w:left="720" w:hanging="360"/>
+      </w:pPr>
+      <w:rPr>
+        <w:rFonts w:ascii="Symbol" w:hAnsi="Symbol" w:hint="default"/>
+      </w:rPr>
+    </w:lvl>
+    <w:lvl w:ilvl="1" w:tplc="08090003" w:tentative="1">
+      <w:start w:val="1"/>
+      <w:numFmt w:val="bullet"/>
+      <w:lvlText w:val="o"/>
+      <w:lvlJc w:val="left"/>
+      <w:pPr>
+        <w:ind w:left="1440" w:hanging="360"/>
+      </w:pPr>
+      <w:rPr>
+        <w:rFonts w:ascii="Courier New" w:hAnsi="Courier New" w:cs="Courier New" w:hint="default"/>
+      </w:rPr>
+    </w:lvl>
+    <w:lvl w:ilvl="2" w:tplc="08090005" w:tentative="1">
+      <w:start w:val="1"/>
+      <w:numFmt w:val="bullet"/>
+      <w:lvlText w:val=""/>
+      <w:lvlJc w:val="left"/>
+      <w:pPr>
+        <w:ind w:left="2160" w:hanging="360"/>
+      </w:pPr>
+      <w:rPr>
+        <w:rFonts w:ascii="Wingdings" w:hAnsi="Wingdings" w:hint="default"/>
+      </w:rPr>
+    </w:lvl>
+    <w:lvl w:ilvl="3" w:tplc="08090001" w:tentative="1">
+      <w:start w:val="1"/>
+      <w:numFmt w:val="bullet"/>
+      <w:lvlText w:val=""/>
+      <w:lvlJc w:val="left"/>
+      <w:pPr>
+        <w:ind w:left="2880" w:hanging="360"/>
+      </w:pPr>
+      <w:rPr>
+        <w:rFonts w:ascii="Symbol" w:hAnsi="Symbol" w:hint="default"/>
+      </w:rPr>
+    </w:lvl>
+    <w:lvl w:ilvl="4" w:tplc="08090003" w:tentative="1">
+      <w:start w:val="1"/>
+      <w:numFmt w:val="bullet"/>
+      <w:lvlText w:val="o"/>
+      <w:lvlJc w:val="left"/>
+      <w:pPr>
+        <w:ind w:left="3600" w:hanging="360"/>
+      </w:pPr>
+      <w:rPr>
+        <w:rFonts w:ascii="Courier New" w:hAnsi="Courier New" w:cs="Courier New" w:hint="default"/>
+      </w:rPr>
+    </w:lvl>
+    <w:lvl w:ilvl="5" w:tplc="08090005" w:tentative="1">
+      <w:start w:val="1"/>
+      <w:numFmt w:val="bullet"/>
+      <w:lvlText w:val=""/>
+      <w:lvlJc w:val="left"/>
+      <w:pPr>
+        <w:ind w:left="4320" w:hanging="360"/>
+      </w:pPr>
+      <w:rPr>
+        <w:rFonts w:ascii="Wingdings" w:hAnsi="Wingdings" w:hint="default"/>
+      </w:rPr>
+    </w:lvl>
+    <w:lvl w:ilvl="6" w:tplc="08090001" w:tentative="1">
+      <w:start w:val="1"/>
+      <w:numFmt w:val="bullet"/>
+      <w:lvlText w:val=""/>
+      <w:lvlJc w:val="left"/>
+      <w:pPr>
+        <w:ind w:left="5040" w:hanging="360"/>
+      </w:pPr>
+      <w:rPr>
+        <w:rFonts w:ascii="Symbol" w:hAnsi="Symbol" w:hint="default"/>
+      </w:rPr>
+    </w:lvl>
+    <w:lvl w:ilvl="7" w:tplc="08090003" w:tentative="1">
+      <w:start w:val="1"/>
+      <w:numFmt w:val="bullet"/>
+      <w:lvlText w:val="o"/>
+      <w:lvlJc w:val="left"/>
+      <w:pPr>
+        <w:ind w:left="5760" w:hanging="360"/>
+      </w:pPr>
+      <w:rPr>
+        <w:rFonts w:ascii="Courier New" w:hAnsi="Courier New" w:cs="Courier New" w:hint="default"/>
+      </w:rPr>
+    </w:lvl>
+    <w:lvl w:ilvl="8" w:tplc="08090005" w:tentative="1">
+      <w:start w:val="1"/>
+      <w:numFmt w:val="bullet"/>
+      <w:lvlText w:val=""/>
+      <w:lvlJc w:val="left"/>
+      <w:pPr>
+        <w:ind w:left="6480" w:hanging="360"/>
+      </w:pPr>
+      <w:rPr>
+        <w:rFonts w:ascii="Wingdings" w:hAnsi="Wingdings" w:hint="default"/>
+      </w:rPr>
+    </w:lvl>
+  </w:abstractNum>
+  <w:abstractNum w:abstractNumId="1" w15:restartNumberingAfterBreak="0">
+    <w:nsid w:val="3CCB73FC"/>
+    <w:multiLevelType w:val="hybridMultilevel"/>
+    <w:tmpl w:val="CA62B696"/>
+    <w:lvl w:ilvl="0" w:tplc="08090001">
+      <w:start w:val="1"/>
+      <w:numFmt w:val="bullet"/>
+      <w:lvlText w:val=""/>
+      <w:lvlJc w:val="left"/>
+      <w:pPr>
+        <w:ind w:left="720" w:hanging="360"/>
+      </w:pPr>
+      <w:rPr>
+        <w:rFonts w:ascii="Symbol" w:hAnsi="Symbol" w:hint="default"/>
+      </w:rPr>
+    </w:lvl>
+    <w:lvl w:ilvl="1" w:tplc="08090003" w:tentative="1">
+      <w:start w:val="1"/>
+      <w:numFmt w:val="bullet"/>
+      <w:lvlText w:val="o"/>
+      <w:lvlJc w:val="left"/>
+      <w:pPr>
+        <w:ind w:left="1440" w:hanging="360"/>
+      </w:pPr>
+      <w:rPr>
+        <w:rFonts w:ascii="Courier New" w:hAnsi="Courier New" w:cs="Courier New" w:hint="default"/>
+      </w:rPr>
+    </w:lvl>
+    <w:lvl w:ilvl="2" w:tplc="08090005" w:tentative="1">
+      <w:start w:val="1"/>
+      <w:numFmt w:val="bullet"/>
+      <w:lvlText w:val=""/>
+      <w:lvlJc w:val="left"/>
+      <w:pPr>
+        <w:ind w:left="2160" w:hanging="360"/>
+      </w:pPr>
+      <w:rPr>
+        <w:rFonts w:ascii="Wingdings" w:hAnsi="Wingdings" w:hint="default"/>
+      </w:rPr>
+    </w:lvl>
+    <w:lvl w:ilvl="3" w:tplc="08090001" w:tentative="1">
+      <w:start w:val="1"/>
+      <w:numFmt w:val="bullet"/>
+      <w:lvlText w:val=""/>
+      <w:lvlJc w:val="left"/>
+      <w:pPr>
+        <w:ind w:left="2880" w:hanging="360"/>
+      </w:pPr>
+      <w:rPr>
+        <w:rFonts w:ascii="Symbol" w:hAnsi="Symbol" w:hint="default"/>
+      </w:rPr>
+    </w:lvl>
+    <w:lvl w:ilvl="4" w:tplc="08090003" w:tentative="1">
+      <w:start w:val="1"/>
+      <w:numFmt w:val="bullet"/>
+      <w:lvlText w:val="o"/>
+      <w:lvlJc w:val="left"/>
+      <w:pPr>
+        <w:ind w:left="3600" w:hanging="360"/>
+      </w:pPr>
+      <w:rPr>
+        <w:rFonts w:ascii="Courier New" w:hAnsi="Courier New" w:cs="Courier New" w:hint="default"/>
+      </w:rPr>
+    </w:lvl>
+    <w:lvl w:ilvl="5" w:tplc="08090005" w:tentative="1">
+      <w:start w:val="1"/>
+      <w:numFmt w:val="bullet"/>
+      <w:lvlText w:val=""/>
+      <w:lvlJc w:val="left"/>
+      <w:pPr>
+        <w:ind w:left="4320" w:hanging="360"/>
+      </w:pPr>
+      <w:rPr>
+        <w:rFonts w:ascii="Wingdings" w:hAnsi="Wingdings" w:hint="default"/>
+      </w:rPr>
+    </w:lvl>
+    <w:lvl w:ilvl="6" w:tplc="08090001" w:tentative="1">
+      <w:start w:val="1"/>
+      <w:numFmt w:val="bullet"/>
+      <w:lvlText w:val=""/>
+      <w:lvlJc w:val="left"/>
+      <w:pPr>
+        <w:ind w:left="5040" w:hanging="360"/>
+      </w:pPr>
+      <w:rPr>
+        <w:rFonts w:ascii="Symbol" w:hAnsi="Symbol" w:hint="default"/>
+      </w:rPr>
+    </w:lvl>
+    <w:lvl w:ilvl="7" w:tplc="08090003" w:tentative="1">
+      <w:start w:val="1"/>
+      <w:numFmt w:val="bullet"/>
+      <w:lvlText w:val="o"/>
+      <w:lvlJc w:val="left"/>
+      <w:pPr>
+        <w:ind w:left="5760" w:hanging="360"/>
+      </w:pPr>
+      <w:rPr>
+        <w:rFonts w:ascii="Courier New" w:hAnsi="Courier New" w:cs="Courier New" w:hint="default"/>
+      </w:rPr>
+    </w:lvl>
+    <w:lvl w:ilvl="8" w:tplc="08090005" w:tentative="1">
+      <w:start w:val="1"/>
+      <w:numFmt w:val="bullet"/>
+      <w:lvlText w:val=""/>
+      <w:lvlJc w:val="left"/>
+      <w:pPr>
+        <w:ind w:left="6480" w:hanging="360"/>
+      </w:pPr>
+      <w:rPr>
+        <w:rFonts w:ascii="Wingdings" w:hAnsi="Wingdings" w:hint="default"/>
+      </w:rPr>
+    </w:lvl>
+  </w:abstractNum>
+  <w:abstractNum w:abstractNumId="2" w15:restartNumberingAfterBreak="0">
     <w:nsid w:val="57BA4E4D"/>
     <w:multiLevelType w:val="multilevel"/>
     <w:tmpl w:val="69BA9FD2"/>
@@ -410,7 +689,13 @@
     </w:lvl>
   </w:abstractNum>
   <w:num w:numId="1">
+    <w:abstractNumId w:val="2"/>
+  </w:num>
+  <w:num w:numId="2">
     <w:abstractNumId w:val="0"/>
+  </w:num>
+  <w:num w:numId="3">
+    <w:abstractNumId w:val="1"/>
   </w:num>
 </w:numbering>
 </file>

</xml_diff>